<commit_message>
updated design rationale doc
</commit_message>
<xml_diff>
--- a/assignment_workings/Tute03Team100_Assignment3_DesignRationale.docx
+++ b/assignment_workings/Tute03Team100_Assignment3_DesignRationale.docx
@@ -6498,43 +6498,28 @@
         <w:jc w:val="both"/>
         <w:rPr>
           <w:rFonts w:ascii="Roboto" w:cs="Roboto" w:eastAsia="Roboto" w:hAnsi="Roboto"/>
-          <w:sz w:val="24"/>
-          <w:szCs w:val="24"/>
-        </w:rPr>
-      </w:pPr>
-      <w:r>
-        <w:rPr>
-          <w:rFonts w:ascii="Roboto" w:cs="Roboto" w:eastAsia="Roboto" w:hAnsi="Roboto"/>
           <w:b w:val="1"/>
           <w:sz w:val="26"/>
           <w:szCs w:val="26"/>
           <w:highlight w:val="yellow"/>
           <w:u w:val="single"/>
+        </w:rPr>
+      </w:pPr>
+      <w:r>
+        <w:rPr>
+          <w:rFonts w:ascii="Roboto" w:cs="Roboto" w:eastAsia="Roboto" w:hAnsi="Roboto"/>
+          <w:b w:val="1"/>
+          <w:sz w:val="26"/>
+          <w:szCs w:val="26"/>
+          <w:highlight w:val="yellow"/>
+          <w:u w:val="single"/>
           <w:rtl w:val="0"/>
         </w:rPr>
         <w:t xml:space="preserve">DinosaurLocation class</w:t>
       </w:r>
-      <w:r>
-        <w:rPr>
-          <w:rtl w:val="0"/>
-        </w:rPr>
-      </w:r>
-    </w:p>
-    <w:p>
-      <w:pPr>
-        <w:keepNext w:val="0"/>
-        <w:keepLines w:val="0"/>
-        <w:widowControl w:val="1"/>
-        <w:pBdr>
-          <w:top w:space="0" w:sz="0" w:val="nil"/>
-          <w:left w:space="0" w:sz="0" w:val="nil"/>
-          <w:bottom w:space="0" w:sz="0" w:val="nil"/>
-          <w:right w:space="0" w:sz="0" w:val="nil"/>
-          <w:between w:space="0" w:sz="0" w:val="nil"/>
-        </w:pBdr>
-        <w:shd w:fill="auto" w:val="clear"/>
-        <w:spacing w:after="240" w:before="0" w:line="276" w:lineRule="auto"/>
-        <w:ind w:left="0" w:right="0" w:firstLine="0"/>
+    </w:p>
+    <w:p>
+      <w:pPr>
         <w:jc w:val="both"/>
         <w:rPr>
           <w:rFonts w:ascii="Roboto" w:cs="Roboto" w:eastAsia="Roboto" w:hAnsi="Roboto"/>
@@ -6545,11 +6530,11 @@
       <w:r>
         <w:rPr>
           <w:rFonts w:ascii="Roboto" w:cs="Roboto" w:eastAsia="Roboto" w:hAnsi="Roboto"/>
-          <w:sz w:val="24"/>
-          <w:szCs w:val="24"/>
-          <w:rtl w:val="0"/>
-        </w:rPr>
-        <w:t xml:space="preserve">Nothing fancy for this class yet. </w:t>
+          <w:sz w:val="26"/>
+          <w:szCs w:val="26"/>
+          <w:rtl w:val="0"/>
+        </w:rPr>
+        <w:t xml:space="preserve">For now, there is no specific implementation in this class. </w:t>
       </w:r>
       <w:r>
         <w:rPr>
@@ -8098,7 +8083,231 @@
           <w:szCs w:val="24"/>
           <w:rtl w:val="0"/>
         </w:rPr>
-        <w:t xml:space="preserve">Firstly, we concluded that the introduction of abstract classes are very useful. For example, in the game engine, classes such as Actor,Item,Ground,WeaponItem are declared as abstract classes. With that, each implementation of the child-classes are hidden and only functionality of the abstract class is shown/known. To illustrate, we can easily extend the Actor class and create our own Dinosaur class and provide our own implementations by overriding the necessary methods. Since we can easily extend child classes, code reusability is promoted, the chances of creating repetitive methods that have the same functionality is greatly reduced, leading us to achieve the D.R.Y principle. Besides, the game is now extendable and maintainable is an easier manner. </w:t>
+        <w:t xml:space="preserve">Firstly, we concluded that the introduction of abstract classes are very useful. For example, in the game engine, classes such as Actor,Item,Ground,WeaponItem are declared as abstract classes. With that, each implementation of the child-classes are hidden and only functionality of the abstract class is shown/known. To illustrate, we can easily extend the Actor class and create our own Dinosaur class and provide our own implementations by overriding the necessary methods. Since we can easily extend child classes, code reusability is promoted, the chances of creating repetitive methods that have the same functionality is greatly reduced, leading us to achieve the D.R.Y principle. Besides, the game is now extendable and maintainable in an easier manner. </w:t>
+      </w:r>
+    </w:p>
+    <w:p>
+      <w:pPr>
+        <w:jc w:val="both"/>
+        <w:rPr>
+          <w:sz w:val="24"/>
+          <w:szCs w:val="24"/>
+        </w:rPr>
+      </w:pPr>
+      <w:r>
+        <w:rPr>
+          <w:rtl w:val="0"/>
+        </w:rPr>
+      </w:r>
+    </w:p>
+    <w:p>
+      <w:pPr>
+        <w:jc w:val="both"/>
+        <w:rPr>
+          <w:b w:val="1"/>
+          <w:i w:val="1"/>
+          <w:sz w:val="24"/>
+          <w:szCs w:val="24"/>
+          <w:highlight w:val="yellow"/>
+        </w:rPr>
+      </w:pPr>
+      <w:r>
+        <w:rPr>
+          <w:b w:val="1"/>
+          <w:i w:val="1"/>
+          <w:sz w:val="24"/>
+          <w:szCs w:val="24"/>
+          <w:highlight w:val="yellow"/>
+          <w:rtl w:val="0"/>
+        </w:rPr>
+        <w:t xml:space="preserve">Maybe, can say abstraction is done well , SOLID ,</w:t>
+      </w:r>
+    </w:p>
+    <w:p>
+      <w:pPr>
+        <w:jc w:val="both"/>
+        <w:rPr>
+          <w:b w:val="1"/>
+          <w:sz w:val="24"/>
+          <w:szCs w:val="24"/>
+        </w:rPr>
+      </w:pPr>
+      <w:r>
+        <w:rPr>
+          <w:rtl w:val="0"/>
+        </w:rPr>
+      </w:r>
+    </w:p>
+    <w:p>
+      <w:pPr>
+        <w:jc w:val="both"/>
+        <w:rPr>
+          <w:color w:val="212121"/>
+          <w:sz w:val="24"/>
+          <w:szCs w:val="24"/>
+          <w:highlight w:val="white"/>
+        </w:rPr>
+      </w:pPr>
+      <w:r>
+        <w:rPr>
+          <w:sz w:val="24"/>
+          <w:szCs w:val="24"/>
+          <w:rtl w:val="0"/>
+        </w:rPr>
+        <w:t xml:space="preserve">Besides, we also concluded that the game engine given fulfilled the SOLID principle very well, leading us to extend the game easily. To be specific, </w:t>
+      </w:r>
+      <w:r>
+        <w:rPr>
+          <w:b w:val="1"/>
+          <w:sz w:val="24"/>
+          <w:szCs w:val="24"/>
+          <w:rtl w:val="0"/>
+        </w:rPr>
+        <w:t xml:space="preserve">the Single Responsibility Principle </w:t>
+      </w:r>
+      <w:r>
+        <w:rPr>
+          <w:sz w:val="24"/>
+          <w:szCs w:val="24"/>
+          <w:rtl w:val="0"/>
+        </w:rPr>
+        <w:t xml:space="preserve">is achieved. For example, the Actor abstract class strictly represents only 1 actor/entity in the game. With that, it gave us flexibility to make changes in the child classes accordingly or extend easily, without worrying about the impact of changes in other classes. Now, classes will be compact and easily-understandable where each class is responsible for a single problem or functionality. Indirectly, it increases readability of code as well. Subsequently, we are aware that whenever we want to introduce new functionalities to the game, we can get it done by simply extending related classes and overriding some functions (NOT modifying). Refactoring is then minimized and it eventually achieved the second principle - </w:t>
+      </w:r>
+      <w:r>
+        <w:rPr>
+          <w:b w:val="1"/>
+          <w:sz w:val="24"/>
+          <w:szCs w:val="24"/>
+          <w:rtl w:val="0"/>
+        </w:rPr>
+        <w:t xml:space="preserve">Open Closed Principle</w:t>
+      </w:r>
+      <w:r>
+        <w:rPr>
+          <w:sz w:val="24"/>
+          <w:szCs w:val="24"/>
+          <w:rtl w:val="0"/>
+        </w:rPr>
+        <w:t xml:space="preserve">. Moreover, the third principle: </w:t>
+      </w:r>
+      <w:r>
+        <w:rPr>
+          <w:b w:val="1"/>
+          <w:sz w:val="24"/>
+          <w:szCs w:val="24"/>
+          <w:rtl w:val="0"/>
+        </w:rPr>
+        <w:t xml:space="preserve">Liskov’s Substitution Principle </w:t>
+      </w:r>
+      <w:r>
+        <w:rPr>
+          <w:sz w:val="24"/>
+          <w:szCs w:val="24"/>
+          <w:rtl w:val="0"/>
+        </w:rPr>
+        <w:t xml:space="preserve">is fulfilled where the objects of child classes behave the same as the object of the parent class. By doing </w:t>
+      </w:r>
+      <w:r>
+        <w:rPr>
+          <w:b w:val="1"/>
+          <w:color w:val="9900ff"/>
+          <w:sz w:val="24"/>
+          <w:szCs w:val="24"/>
+          <w:rtl w:val="0"/>
+        </w:rPr>
+        <w:t xml:space="preserve">((Dinosaur)actor)</w:t>
+      </w:r>
+      <w:r>
+        <w:rPr>
+          <w:b w:val="1"/>
+          <w:sz w:val="24"/>
+          <w:szCs w:val="24"/>
+          <w:rtl w:val="0"/>
+        </w:rPr>
+        <w:t xml:space="preserve"> </w:t>
+      </w:r>
+      <w:r>
+        <w:rPr>
+          <w:sz w:val="24"/>
+          <w:szCs w:val="24"/>
+          <w:rtl w:val="0"/>
+        </w:rPr>
+        <w:t xml:space="preserve">where the actor is the Stegosaur instance, we are able to cast a specific dinosaur(eg: Stegosaur) to just a Dinosaur instance without any failure. </w:t>
+      </w:r>
+      <w:r>
+        <w:rPr>
+          <w:color w:val="212121"/>
+          <w:sz w:val="24"/>
+          <w:szCs w:val="24"/>
+          <w:highlight w:val="white"/>
+          <w:rtl w:val="0"/>
+        </w:rPr>
+        <w:t xml:space="preserve">Since we have the privilege to choose which class to extend, we also have the flexibility to implement only the required interfaces. With that, we will only implement necessary methods, reducing code redundancy and achieving </w:t>
+      </w:r>
+      <w:r>
+        <w:rPr>
+          <w:b w:val="1"/>
+          <w:color w:val="212121"/>
+          <w:sz w:val="24"/>
+          <w:szCs w:val="24"/>
+          <w:highlight w:val="white"/>
+          <w:rtl w:val="0"/>
+        </w:rPr>
+        <w:t xml:space="preserve">Interface Segregation Principle</w:t>
+      </w:r>
+      <w:r>
+        <w:rPr>
+          <w:color w:val="212121"/>
+          <w:sz w:val="24"/>
+          <w:szCs w:val="24"/>
+          <w:highlight w:val="white"/>
+          <w:rtl w:val="0"/>
+        </w:rPr>
+        <w:t xml:space="preserve"> simultaneously. </w:t>
+      </w:r>
+    </w:p>
+    <w:p>
+      <w:pPr>
+        <w:jc w:val="both"/>
+        <w:rPr>
+          <w:color w:val="212121"/>
+          <w:sz w:val="24"/>
+          <w:szCs w:val="24"/>
+          <w:highlight w:val="white"/>
+        </w:rPr>
+      </w:pPr>
+      <w:r>
+        <w:rPr>
+          <w:rtl w:val="0"/>
+        </w:rPr>
+      </w:r>
+    </w:p>
+    <w:p>
+      <w:pPr>
+        <w:jc w:val="both"/>
+        <w:rPr>
+          <w:rFonts w:ascii="Roboto" w:cs="Roboto" w:eastAsia="Roboto" w:hAnsi="Roboto"/>
+          <w:b w:val="1"/>
+          <w:color w:val="212121"/>
+          <w:sz w:val="24"/>
+          <w:szCs w:val="24"/>
+          <w:highlight w:val="yellow"/>
+        </w:rPr>
+      </w:pPr>
+      <w:r>
+        <w:rPr>
+          <w:color w:val="212121"/>
+          <w:sz w:val="24"/>
+          <w:szCs w:val="24"/>
+          <w:highlight w:val="yellow"/>
+          <w:rtl w:val="0"/>
+        </w:rPr>
+        <w:t xml:space="preserve">Left DIP, now got no idea how to explain HAHAH </w:t>
+      </w:r>
+      <w:r>
+        <w:rPr>
+          <w:rtl w:val="0"/>
+        </w:rPr>
       </w:r>
     </w:p>
     <w:p>
@@ -8236,96 +8445,7 @@
           <w:szCs w:val="24"/>
           <w:rtl w:val="0"/>
         </w:rPr>
-        <w:t xml:space="preserve">(in the Action class) can be improved. Now, the system might encounter a situation where there are no free characters available to use anymore. Consequently,the game cannot be continued and affects the gaming experience. We are also aware that we should avoid using any magic numbers as well. This is discouraged as it might disrupt other programmers from understanding which literal numbers stand for. Not only that, it will be more problematic and harder to maintain if the magic number appears more than once in the system. Since we are the developers of this game, we can indeed define all the possible actions with a named constant. Having said that, we can now maintain the system in a better way. By doing so, we can also ensure that the system will be more user-friendly; ensuring all programmers who read the code will be able to identify quickly/have a better understanding of which constant represents which actions. </w:t>
-      </w:r>
-    </w:p>
-    <w:p>
-      <w:pPr>
-        <w:ind w:left="0" w:firstLine="0"/>
-        <w:jc w:val="both"/>
-        <w:rPr>
-          <w:sz w:val="24"/>
-          <w:szCs w:val="24"/>
-        </w:rPr>
-      </w:pPr>
-      <w:r>
-        <w:rPr>
-          <w:rtl w:val="0"/>
-        </w:rPr>
-      </w:r>
-    </w:p>
-    <w:p>
-      <w:pPr>
-        <w:ind w:left="0" w:firstLine="0"/>
-        <w:jc w:val="both"/>
-        <w:rPr>
-          <w:b w:val="1"/>
-          <w:i w:val="1"/>
-          <w:sz w:val="24"/>
-          <w:szCs w:val="24"/>
-        </w:rPr>
-      </w:pPr>
-      <w:r>
-        <w:rPr>
-          <w:b w:val="1"/>
-          <w:i w:val="1"/>
-          <w:sz w:val="24"/>
-          <w:szCs w:val="24"/>
-          <w:rtl w:val="0"/>
-        </w:rPr>
-        <w:t xml:space="preserve">Maybe, can say abstraction is done well , SOLID ,</w:t>
-      </w:r>
-    </w:p>
-    <w:p>
-      <w:pPr>
-        <w:ind w:left="0" w:firstLine="0"/>
-        <w:jc w:val="both"/>
-        <w:rPr>
-          <w:sz w:val="24"/>
-          <w:szCs w:val="24"/>
-        </w:rPr>
-      </w:pPr>
-      <w:r>
-        <w:rPr>
-          <w:rtl w:val="0"/>
-        </w:rPr>
-      </w:r>
-    </w:p>
-    <w:p>
-      <w:pPr>
-        <w:ind w:left="0" w:firstLine="0"/>
-        <w:jc w:val="both"/>
-        <w:rPr>
-          <w:sz w:val="24"/>
-          <w:szCs w:val="24"/>
-        </w:rPr>
-      </w:pPr>
-      <w:r>
-        <w:rPr>
-          <w:rFonts w:ascii="Arial Unicode MS" w:cs="Arial Unicode MS" w:eastAsia="Arial Unicode MS" w:hAnsi="Arial Unicode MS"/>
-          <w:sz w:val="24"/>
-          <w:szCs w:val="24"/>
-          <w:rtl w:val="0"/>
-        </w:rPr>
-        <w:t xml:space="preserve">Duplicated methods in ActorLocation &amp; GameMap (eg: isActorAt) （kx: im not sure but i think we never use ActorLocation there de? We always refers to the gameMap de isActorAt or blabla)</w:t>
-      </w:r>
-    </w:p>
-    <w:p>
-      <w:pPr>
-        <w:ind w:left="0" w:firstLine="0"/>
-        <w:jc w:val="both"/>
-        <w:rPr>
-          <w:sz w:val="24"/>
-          <w:szCs w:val="24"/>
-        </w:rPr>
-      </w:pPr>
-      <w:r>
-        <w:rPr>
-          <w:sz w:val="24"/>
-          <w:szCs w:val="24"/>
-          <w:rtl w:val="0"/>
-        </w:rPr>
-        <w:t xml:space="preserve">Marcus: we possibly never use but the engine or other classes got use, u see the method there don’t put “method is declared but never used” or something means got use loHAHA</w:t>
+        <w:t xml:space="preserve">(in the Action class) can be improved. Now, the system might encounter a situation where there are no free characters available to use anymore. Consequently, the game cannot be continued and affects the gaming experience. We are also aware that we should avoid using any magic numbers as well. This is discouraged as it might disrupt other programmers from understanding which literal numbers stand for. Not only that, it will be more problematic and harder to maintain if the magic number appears more than once in the system. Since we are the developers of this game, we can indeed define all the possible actions with a named constant. Having said that, we can now maintain the system in a better way. By doing so, we can also ensure that the system will be more user-friendly; ensuring all programmers who read the code will be able to identify quickly/have a better understanding of which constant represents which actions. </w:t>
       </w:r>
     </w:p>
     <w:p>
@@ -8342,6 +8462,28 @@
         <w:rPr>
           <w:rtl w:val="0"/>
         </w:rPr>
+      </w:r>
+    </w:p>
+    <w:p>
+      <w:pPr>
+        <w:spacing w:after="240" w:lineRule="auto"/>
+        <w:jc w:val="both"/>
+        <w:rPr>
+          <w:rFonts w:ascii="Roboto" w:cs="Roboto" w:eastAsia="Roboto" w:hAnsi="Roboto"/>
+          <w:sz w:val="24"/>
+          <w:szCs w:val="24"/>
+          <w:highlight w:val="yellow"/>
+        </w:rPr>
+      </w:pPr>
+      <w:r>
+        <w:rPr>
+          <w:rFonts w:ascii="Roboto" w:cs="Roboto" w:eastAsia="Roboto" w:hAnsi="Roboto"/>
+          <w:sz w:val="24"/>
+          <w:szCs w:val="24"/>
+          <w:highlight w:val="yellow"/>
+          <w:rtl w:val="0"/>
+        </w:rPr>
+        <w:t xml:space="preserve">Deleted idea of duplicated methods</w:t>
       </w:r>
     </w:p>
     <w:p>

</xml_diff>